<commit_message>
[UPD] Numeration in table in lab#19 was fixed.
</commit_message>
<xml_diff>
--- a/prolog/lab_19/ЛР19.docx
+++ b/prolog/lab_19/ЛР19.docx
@@ -4598,9 +4598,15 @@
               <w:pStyle w:val="a5"/>
               <w:ind w:right="99" w:firstLine="0"/>
               <w:jc w:val="left"/>
-            </w:pPr>
-            <w:r>
-              <w:t>4</w:t>
+              <w:rPr>
+                <w:lang w:val="en-US"/>
+              </w:rPr>
+            </w:pPr>
+            <w:r>
+              <w:rPr>
+                <w:lang w:val="en-US"/>
+              </w:rPr>
+              <w:t>5</w:t>
             </w:r>
           </w:p>
         </w:tc>
@@ -4772,7 +4778,10 @@
               </w:rPr>
             </w:pPr>
             <w:r>
-              <w:t>5</w:t>
+              <w:rPr>
+                <w:lang w:val="en-US"/>
+              </w:rPr>
+              <w:t>6</w:t>
             </w:r>
           </w:p>
         </w:tc>
@@ -4969,9 +4978,15 @@
               <w:pStyle w:val="a5"/>
               <w:ind w:right="99" w:firstLine="0"/>
               <w:jc w:val="left"/>
-            </w:pPr>
-            <w:r>
-              <w:t>6</w:t>
+              <w:rPr>
+                <w:lang w:val="en-US"/>
+              </w:rPr>
+            </w:pPr>
+            <w:r>
+              <w:rPr>
+                <w:lang w:val="en-US"/>
+              </w:rPr>
+              <w:t>7</w:t>
             </w:r>
           </w:p>
         </w:tc>
@@ -5188,9 +5203,15 @@
               <w:pStyle w:val="a5"/>
               <w:ind w:right="99" w:firstLine="0"/>
               <w:jc w:val="left"/>
-            </w:pPr>
-            <w:r>
-              <w:t>7</w:t>
+              <w:rPr>
+                <w:lang w:val="en-US"/>
+              </w:rPr>
+            </w:pPr>
+            <w:r>
+              <w:rPr>
+                <w:lang w:val="en-US"/>
+              </w:rPr>
+              <w:t>8</w:t>
             </w:r>
           </w:p>
         </w:tc>
@@ -5432,7 +5453,7 @@
               <w:rPr>
                 <w:lang w:val="en-US"/>
               </w:rPr>
-              <w:t>8</w:t>
+              <w:t>9</w:t>
             </w:r>
           </w:p>
         </w:tc>
@@ -5694,7 +5715,7 @@
               <w:rPr>
                 <w:lang w:val="en-US"/>
               </w:rPr>
-              <w:t>9</w:t>
+              <w:t>10</w:t>
             </w:r>
           </w:p>
         </w:tc>
@@ -6060,7 +6081,13 @@
               <w:rPr>
                 <w:lang w:val="en-US"/>
               </w:rPr>
-              <w:t>10</w:t>
+              <w:t>1</w:t>
+            </w:r>
+            <w:r>
+              <w:rPr>
+                <w:lang w:val="en-US"/>
+              </w:rPr>
+              <w:t>1</w:t>
             </w:r>
           </w:p>
         </w:tc>
@@ -6359,6 +6386,12 @@
                 <w:lang w:val="en-US"/>
               </w:rPr>
             </w:pPr>
+            <w:r>
+              <w:rPr>
+                <w:lang w:val="en-US"/>
+              </w:rPr>
+              <w:t>12</w:t>
+            </w:r>
           </w:p>
         </w:tc>
         <w:tc>
@@ -6630,7 +6663,17 @@
               <w:pStyle w:val="a5"/>
               <w:ind w:right="99" w:firstLine="0"/>
               <w:jc w:val="left"/>
-            </w:pPr>
+              <w:rPr>
+                <w:lang w:val="en-US"/>
+              </w:rPr>
+            </w:pPr>
+            <w:r>
+              <w:rPr>
+                <w:lang w:val="en-US"/>
+              </w:rPr>
+              <w:lastRenderedPageBreak/>
+              <w:t>13</w:t>
+            </w:r>
           </w:p>
         </w:tc>
         <w:tc>
@@ -6839,7 +6882,16 @@
               <w:pStyle w:val="a5"/>
               <w:ind w:right="99" w:firstLine="0"/>
               <w:jc w:val="left"/>
-            </w:pPr>
+              <w:rPr>
+                <w:lang w:val="en-US"/>
+              </w:rPr>
+            </w:pPr>
+            <w:r>
+              <w:rPr>
+                <w:lang w:val="en-US"/>
+              </w:rPr>
+              <w:t>14</w:t>
+            </w:r>
           </w:p>
         </w:tc>
         <w:tc>
@@ -7028,7 +7080,16 @@
               <w:pStyle w:val="a5"/>
               <w:ind w:right="99" w:firstLine="0"/>
               <w:jc w:val="left"/>
-            </w:pPr>
+              <w:rPr>
+                <w:lang w:val="en-US"/>
+              </w:rPr>
+            </w:pPr>
+            <w:r>
+              <w:rPr>
+                <w:lang w:val="en-US"/>
+              </w:rPr>
+              <w:t>15</w:t>
+            </w:r>
           </w:p>
         </w:tc>
         <w:tc>
@@ -7186,7 +7247,16 @@
               <w:pStyle w:val="a5"/>
               <w:ind w:right="99" w:firstLine="0"/>
               <w:jc w:val="left"/>
-            </w:pPr>
+              <w:rPr>
+                <w:lang w:val="en-US"/>
+              </w:rPr>
+            </w:pPr>
+            <w:r>
+              <w:rPr>
+                <w:lang w:val="en-US"/>
+              </w:rPr>
+              <w:t>16</w:t>
+            </w:r>
           </w:p>
         </w:tc>
         <w:tc>
@@ -7324,7 +7394,16 @@
               <w:pStyle w:val="a5"/>
               <w:ind w:right="99" w:firstLine="0"/>
               <w:jc w:val="left"/>
-            </w:pPr>
+              <w:rPr>
+                <w:lang w:val="en-US"/>
+              </w:rPr>
+            </w:pPr>
+            <w:r>
+              <w:rPr>
+                <w:lang w:val="en-US"/>
+              </w:rPr>
+              <w:t>17</w:t>
+            </w:r>
           </w:p>
         </w:tc>
         <w:tc>
@@ -7442,9 +7521,18 @@
               <w:pStyle w:val="a5"/>
               <w:ind w:right="99" w:firstLine="0"/>
               <w:jc w:val="left"/>
-            </w:pPr>
-            <w:r>
-              <w:t>11</w:t>
+              <w:rPr>
+                <w:lang w:val="en-US"/>
+              </w:rPr>
+            </w:pPr>
+            <w:r>
+              <w:t>1</w:t>
+            </w:r>
+            <w:r>
+              <w:rPr>
+                <w:lang w:val="en-US"/>
+              </w:rPr>
+              <w:t>8</w:t>
             </w:r>
           </w:p>
         </w:tc>

</xml_diff>